<commit_message>
add review on our code
</commit_message>
<xml_diff>
--- a/docs/דוח מטלה 2 מונחה עצמים.docx
+++ b/docs/דוח מטלה 2 מונחה עצמים.docx
@@ -44,7 +44,7 @@
           <w:rFonts w:hint="cs"/>
           <w:rtl/>
         </w:rPr>
-        <w:t xml:space="preserve">במטלה זו מימשנו שני אלגוריתמים שמטרתם שיערוך מקום על סמך נתוני עזר. </w:t>
+        <w:t xml:space="preserve">במטלה מימשנו שני אלגוריתמים שמטרתם שיערוך מקום על סמך נתוני עזר. </w:t>
       </w:r>
     </w:p>
     <w:p>
@@ -69,7 +69,6 @@
       <w:pPr>
         <w:contextualSpacing/>
         <w:rPr>
-          <w:rFonts w:hint="cs"/>
           <w:rtl/>
         </w:rPr>
       </w:pPr>
@@ -88,48 +87,87 @@
           <w:rFonts w:hint="cs"/>
           <w:rtl/>
         </w:rPr>
+        <w:t xml:space="preserve"> מסויים על סמך מידע גאוגרפי רלוונטי.</w:t>
+      </w:r>
+    </w:p>
+    <w:p>
+      <w:pPr>
+        <w:contextualSpacing/>
+        <w:rPr>
+          <w:rtl/>
+        </w:rPr>
+      </w:pPr>
+      <w:r>
+        <w:rPr>
+          <w:rFonts w:hint="cs"/>
+          <w:rtl/>
+        </w:rPr>
+        <w:t>בהינתן לאלגוריתם קובץ עם "דגימות" השונות בזמן ובמקום, כאשר בכל דגימה מספר</w:t>
+      </w:r>
+      <w:r>
+        <w:t xml:space="preserve">WIFI </w:t>
+      </w:r>
+      <w:r>
+        <w:rPr>
+          <w:rFonts w:hint="cs"/>
+          <w:rtl/>
+        </w:rPr>
+        <w:t xml:space="preserve"> שונה, האלגוריתם יעבור על כל המקומות בהן נדגמה כתובת ה</w:t>
+      </w:r>
+      <w:r>
+        <w:t>MAC</w:t>
+      </w:r>
+      <w:r>
+        <w:rPr>
+          <w:rFonts w:hint="cs"/>
+          <w:rtl/>
+        </w:rPr>
+        <w:t xml:space="preserve"> המבוקשת, ייקח את הדגימות החזקות ביותר, ישקלל אותן בעזרת חישוב מתמטי, ויחזיר נקודה </w:t>
+      </w:r>
+      <w:r>
+        <w:rPr>
+          <w:rFonts w:hint="cs"/>
+          <w:rtl/>
+        </w:rPr>
+        <w:t xml:space="preserve">בעלת שלושה משתנים- </w:t>
+      </w:r>
+      <w:r>
+        <w:rPr>
+          <w:rFonts w:hint="cs"/>
+        </w:rPr>
+        <w:t>ALT</w:t>
+      </w:r>
+      <w:r>
+        <w:rPr>
+          <w:rFonts w:hint="cs"/>
+          <w:rtl/>
+        </w:rPr>
         <w:t xml:space="preserve"> </w:t>
       </w:r>
-      <w:proofErr w:type="spellStart"/>
-      <w:r>
-        <w:rPr>
-          <w:rFonts w:hint="cs"/>
-          <w:rtl/>
-        </w:rPr>
-        <w:t>מסויים</w:t>
-      </w:r>
-      <w:proofErr w:type="spellEnd"/>
-      <w:r>
-        <w:rPr>
-          <w:rFonts w:hint="cs"/>
-          <w:rtl/>
-        </w:rPr>
-        <w:t xml:space="preserve"> על סמך מידע גאוגרפי רלוונטי.</w:t>
-      </w:r>
-    </w:p>
-    <w:p>
-      <w:pPr>
-        <w:contextualSpacing/>
-        <w:rPr>
-          <w:rtl/>
-        </w:rPr>
-      </w:pPr>
-      <w:r>
-        <w:rPr>
-          <w:rFonts w:hint="cs"/>
-          <w:rtl/>
-        </w:rPr>
-        <w:t>בהינתן לאלגוריתם קובץ עם "דגימות" השונות בזמן ובמקום, כאשר בכל דגימה מספר</w:t>
-      </w:r>
-      <w:r>
-        <w:t xml:space="preserve">WIFI </w:t>
-      </w:r>
-      <w:r>
-        <w:rPr>
-          <w:rFonts w:hint="cs"/>
-          <w:rtl/>
-        </w:rPr>
-        <w:t xml:space="preserve"> שונה, האלגוריתם יעבור על כל המקומות בהן נדגמה כתובת ה</w:t>
+      <w:r>
+        <w:rPr>
+          <w:rFonts w:hint="cs"/>
+        </w:rPr>
+        <w:t>L</w:t>
+      </w:r>
+      <w:r>
+        <w:t xml:space="preserve">ON </w:t>
+      </w:r>
+      <w:r>
+        <w:rPr>
+          <w:rFonts w:hint="cs"/>
+        </w:rPr>
+        <w:t>LAT</w:t>
+      </w:r>
+      <w:r>
+        <w:t xml:space="preserve"> </w:t>
+      </w:r>
+      <w:r>
+        <w:rPr>
+          <w:rFonts w:hint="cs"/>
+          <w:rtl/>
+        </w:rPr>
+        <w:t xml:space="preserve"> ששם בקירוב נמצא ה</w:t>
       </w:r>
       <w:r>
         <w:t>MAC</w:t>
@@ -139,61 +177,6 @@
           <w:rFonts w:hint="cs"/>
           <w:rtl/>
         </w:rPr>
-        <w:t xml:space="preserve"> המבוקשת, ייקח את הדגימות החזקות ביותר, ישקלל אותן בעזרת חישוב מתמטי, ויחזיר נקודה </w:t>
-      </w:r>
-      <w:r>
-        <w:rPr>
-          <w:rFonts w:hint="cs"/>
-          <w:rtl/>
-        </w:rPr>
-        <w:t xml:space="preserve">בעלת שלושה משתנים- </w:t>
-      </w:r>
-      <w:r>
-        <w:rPr>
-          <w:rFonts w:hint="cs"/>
-        </w:rPr>
-        <w:t>ALT</w:t>
-      </w:r>
-      <w:r>
-        <w:rPr>
-          <w:rFonts w:hint="cs"/>
-          <w:rtl/>
-        </w:rPr>
-        <w:t xml:space="preserve"> </w:t>
-      </w:r>
-      <w:r>
-        <w:rPr>
-          <w:rFonts w:hint="cs"/>
-        </w:rPr>
-        <w:t>L</w:t>
-      </w:r>
-      <w:r>
-        <w:t xml:space="preserve">ON </w:t>
-      </w:r>
-      <w:r>
-        <w:rPr>
-          <w:rFonts w:hint="cs"/>
-        </w:rPr>
-        <w:t>LAT</w:t>
-      </w:r>
-      <w:r>
-        <w:t xml:space="preserve"> </w:t>
-      </w:r>
-      <w:r>
-        <w:rPr>
-          <w:rFonts w:hint="cs"/>
-          <w:rtl/>
-        </w:rPr>
-        <w:t xml:space="preserve"> ששם בקירוב נמצא ה</w:t>
-      </w:r>
-      <w:r>
-        <w:t>MAC</w:t>
-      </w:r>
-      <w:r>
-        <w:rPr>
-          <w:rFonts w:hint="cs"/>
-          <w:rtl/>
-        </w:rPr>
         <w:t>.</w:t>
       </w:r>
     </w:p>
@@ -232,11 +215,9 @@
         </w:rPr>
         <w:t xml:space="preserve"> וקוראת את הקובץ שניתן לה. הפונקציה ממירה את ערכי הקובץ למשתנה מסוג </w:t>
       </w:r>
-      <w:proofErr w:type="spellStart"/>
       <w:r>
         <w:t>PointAndSignal</w:t>
       </w:r>
-      <w:proofErr w:type="spellEnd"/>
       <w:r>
         <w:rPr>
           <w:rFonts w:hint="cs"/>
@@ -244,23 +225,19 @@
         </w:rPr>
         <w:t xml:space="preserve"> השומר את נתוני המקום והעוצמה, ושולח כל נקודה כזו לפונקציה </w:t>
       </w:r>
-      <w:proofErr w:type="spellStart"/>
       <w:r>
         <w:t>goToHash</w:t>
       </w:r>
-      <w:proofErr w:type="spellEnd"/>
-    </w:p>
-    <w:p>
-      <w:pPr>
-        <w:rPr>
-          <w:rtl/>
-        </w:rPr>
-      </w:pPr>
-      <w:proofErr w:type="spellStart"/>
+    </w:p>
+    <w:p>
+      <w:pPr>
+        <w:rPr>
+          <w:rtl/>
+        </w:rPr>
+      </w:pPr>
       <w:r>
         <w:t>goToHash</w:t>
       </w:r>
-      <w:proofErr w:type="spellEnd"/>
       <w:r>
         <w:rPr>
           <w:rFonts w:hint="cs"/>
@@ -268,11 +245,9 @@
         </w:rPr>
         <w:t xml:space="preserve">- מקבלת אובייקט עם נקודה ועוצמה ומכניסה אותו לתוך </w:t>
       </w:r>
-      <w:proofErr w:type="spellStart"/>
       <w:r>
         <w:t>HashMap</w:t>
       </w:r>
-      <w:proofErr w:type="spellEnd"/>
       <w:r>
         <w:rPr>
           <w:rFonts w:hint="cs"/>
@@ -346,14 +321,7 @@
       </w:r>
       <w:r>
         <w:tab/>
-      </w:r>
-      <w:proofErr w:type="spellStart"/>
-      <w:r>
-        <w:t>sig_diff</w:t>
-      </w:r>
-      <w:proofErr w:type="spellEnd"/>
-      <w:r>
-        <w:t>=0.4</w:t>
+        <w:t>sig_diff=0.4</w:t>
       </w:r>
       <w:r>
         <w:tab/>
@@ -364,41 +332,22 @@
         </w:rPr>
         <w:tab/>
       </w:r>
-      <w:proofErr w:type="spellStart"/>
-      <w:r>
-        <w:t>min_diff</w:t>
-      </w:r>
-      <w:proofErr w:type="spellEnd"/>
-      <w:r>
-        <w:t>=3</w:t>
+      <w:r>
+        <w:t>min_diff=3</w:t>
       </w:r>
       <w:r>
         <w:tab/>
       </w:r>
       <w:r>
         <w:tab/>
-      </w:r>
-      <w:proofErr w:type="spellStart"/>
-      <w:r>
-        <w:t>no_signal</w:t>
-      </w:r>
-      <w:proofErr w:type="spellEnd"/>
-      <w:r>
-        <w:t>=120</w:t>
+        <w:t>no_signal=120</w:t>
       </w:r>
       <w:r>
         <w:tab/>
       </w:r>
       <w:r>
         <w:tab/>
-      </w:r>
-      <w:proofErr w:type="spellStart"/>
-      <w:r>
-        <w:t>diff_no_sig</w:t>
-      </w:r>
-      <w:proofErr w:type="spellEnd"/>
-      <w:r>
-        <w:t>=100</w:t>
+        <w:t>diff_no_sig=100</w:t>
       </w:r>
     </w:p>
     <w:p>
@@ -576,11 +525,9 @@
         </w:rPr>
         <w:t xml:space="preserve"> בדומה לאלגוריתם הקודם נקרא את שני הקבצים ונכניס אותם לתוך מערל נתונים ייחודי שבנינו. גם כאן בחרנו ב</w:t>
       </w:r>
-      <w:proofErr w:type="spellStart"/>
       <w:r>
         <w:t>hashMap</w:t>
       </w:r>
-      <w:proofErr w:type="spellEnd"/>
       <w:r>
         <w:rPr>
           <w:rFonts w:hint="cs"/>
@@ -649,23 +596,7 @@
           <w:rFonts w:hint="cs"/>
           <w:rtl/>
         </w:rPr>
-        <w:t xml:space="preserve">- גם כאן בדומה לאלגוריתם הקודם ניקח את הנתונים הקבועים ונבצע בעזרתם חישובים של מקום משוערך. בסופו של דבר האלגוריתם יעבור על כל שורה ויחזיר עבורה מקום </w:t>
-      </w:r>
-      <w:proofErr w:type="spellStart"/>
-      <w:r>
-        <w:rPr>
-          <w:rFonts w:hint="cs"/>
-          <w:rtl/>
-        </w:rPr>
-        <w:t>מקום</w:t>
-      </w:r>
-      <w:proofErr w:type="spellEnd"/>
-      <w:r>
-        <w:rPr>
-          <w:rFonts w:hint="cs"/>
-          <w:rtl/>
-        </w:rPr>
-        <w:t xml:space="preserve"> משוערך בהתבסס על כל דגימות ה </w:t>
+        <w:t xml:space="preserve">- גם כאן בדומה לאלגוריתם הקודם ניקח את הנתונים הקבועים ונבצע בעזרתם חישובים של מקום משוערך. בסופו של דבר האלגוריתם יעבור על כל שורה ויחזיר עבורה מקום מקום משוערך בהתבסס על כל דגימות ה </w:t>
       </w:r>
       <w:r>
         <w:rPr>
@@ -722,14 +653,12 @@
           <w:rFonts w:hint="cs"/>
           <w:rtl/>
         </w:rPr>
-        <w:lastRenderedPageBreak/>
         <w:t>צילומי מסך מפעולת האלגוריתם:</w:t>
       </w:r>
     </w:p>
     <w:p>
       <w:pPr>
         <w:rPr>
-          <w:rFonts w:hint="cs"/>
           <w:rtl/>
         </w:rPr>
       </w:pPr>
@@ -848,7 +777,7 @@
                               <w:pPr>
                                 <w:jc w:val="center"/>
                                 <w:rPr>
-                                  <w:rFonts w:asciiTheme="majorHAnsi" w:eastAsiaTheme="majorEastAsia" w:hAnsiTheme="majorHAnsi" w:cstheme="majorBidi" w:hint="cs"/>
+                                  <w:rFonts w:asciiTheme="majorHAnsi" w:eastAsiaTheme="majorEastAsia" w:hAnsiTheme="majorHAnsi" w:cstheme="majorBidi"/>
                                   <w:i/>
                                   <w:iCs/>
                                   <w:color w:val="FFFFFF" w:themeColor="background1"/>
@@ -903,7 +832,7 @@
                               <w:pPr>
                                 <w:jc w:val="center"/>
                                 <w:rPr>
-                                  <w:rFonts w:asciiTheme="majorHAnsi" w:eastAsiaTheme="majorEastAsia" w:hAnsiTheme="majorHAnsi" w:cstheme="majorBidi" w:hint="cs"/>
+                                  <w:rFonts w:asciiTheme="majorHAnsi" w:eastAsiaTheme="majorEastAsia" w:hAnsiTheme="majorHAnsi" w:cstheme="majorBidi"/>
                                   <w:i/>
                                   <w:iCs/>
                                   <w:color w:val="FFFFFF" w:themeColor="background1"/>
@@ -970,7 +899,7 @@
                         <w:pPr>
                           <w:jc w:val="center"/>
                           <w:rPr>
-                            <w:rFonts w:asciiTheme="majorHAnsi" w:eastAsiaTheme="majorEastAsia" w:hAnsiTheme="majorHAnsi" w:cstheme="majorBidi" w:hint="cs"/>
+                            <w:rFonts w:asciiTheme="majorHAnsi" w:eastAsiaTheme="majorEastAsia" w:hAnsiTheme="majorHAnsi" w:cstheme="majorBidi"/>
                             <w:i/>
                             <w:iCs/>
                             <w:color w:val="FFFFFF" w:themeColor="background1"/>
@@ -1003,7 +932,7 @@
                         <w:pPr>
                           <w:jc w:val="center"/>
                           <w:rPr>
-                            <w:rFonts w:asciiTheme="majorHAnsi" w:eastAsiaTheme="majorEastAsia" w:hAnsiTheme="majorHAnsi" w:cstheme="majorBidi" w:hint="cs"/>
+                            <w:rFonts w:asciiTheme="majorHAnsi" w:eastAsiaTheme="majorEastAsia" w:hAnsiTheme="majorHAnsi" w:cstheme="majorBidi"/>
                             <w:i/>
                             <w:iCs/>
                             <w:color w:val="FFFFFF" w:themeColor="background1"/>
@@ -1123,7 +1052,7 @@
                               <w:pPr>
                                 <w:jc w:val="center"/>
                                 <w:rPr>
-                                  <w:rFonts w:asciiTheme="majorHAnsi" w:eastAsiaTheme="majorEastAsia" w:hAnsiTheme="majorHAnsi" w:cstheme="majorBidi" w:hint="cs"/>
+                                  <w:rFonts w:asciiTheme="majorHAnsi" w:eastAsiaTheme="majorEastAsia" w:hAnsiTheme="majorHAnsi" w:cstheme="majorBidi"/>
                                   <w:i/>
                                   <w:iCs/>
                                   <w:color w:val="FFFFFF" w:themeColor="background1"/>
@@ -1191,7 +1120,7 @@
                               <w:pPr>
                                 <w:jc w:val="center"/>
                                 <w:rPr>
-                                  <w:rFonts w:asciiTheme="majorHAnsi" w:eastAsiaTheme="majorEastAsia" w:hAnsiTheme="majorHAnsi" w:cstheme="majorBidi" w:hint="cs"/>
+                                  <w:rFonts w:asciiTheme="majorHAnsi" w:eastAsiaTheme="majorEastAsia" w:hAnsiTheme="majorHAnsi" w:cstheme="majorBidi"/>
                                   <w:i/>
                                   <w:iCs/>
                                   <w:color w:val="FFFFFF" w:themeColor="background1"/>
@@ -1270,7 +1199,7 @@
                         <w:pPr>
                           <w:jc w:val="center"/>
                           <w:rPr>
-                            <w:rFonts w:asciiTheme="majorHAnsi" w:eastAsiaTheme="majorEastAsia" w:hAnsiTheme="majorHAnsi" w:cstheme="majorBidi" w:hint="cs"/>
+                            <w:rFonts w:asciiTheme="majorHAnsi" w:eastAsiaTheme="majorEastAsia" w:hAnsiTheme="majorHAnsi" w:cstheme="majorBidi"/>
                             <w:i/>
                             <w:iCs/>
                             <w:color w:val="FFFFFF" w:themeColor="background1"/>
@@ -1316,7 +1245,7 @@
                         <w:pPr>
                           <w:jc w:val="center"/>
                           <w:rPr>
-                            <w:rFonts w:asciiTheme="majorHAnsi" w:eastAsiaTheme="majorEastAsia" w:hAnsiTheme="majorHAnsi" w:cstheme="majorBidi" w:hint="cs"/>
+                            <w:rFonts w:asciiTheme="majorHAnsi" w:eastAsiaTheme="majorEastAsia" w:hAnsiTheme="majorHAnsi" w:cstheme="majorBidi"/>
                             <w:i/>
                             <w:iCs/>
                             <w:color w:val="FFFFFF" w:themeColor="background1"/>
@@ -1384,7 +1313,6 @@
           <w:rFonts w:hint="cs"/>
           <w:rtl/>
         </w:rPr>
-        <w:lastRenderedPageBreak/>
         <w:t>טבלת השוואה בין המיקום שלנו לבין המיקום של בועז</w:t>
       </w:r>
       <w:r>
@@ -1547,7 +1475,6 @@
     <w:p>
       <w:pPr>
         <w:rPr>
-          <w:rFonts w:hint="cs"/>
           <w:rtl/>
         </w:rPr>
       </w:pPr>
@@ -1556,7 +1483,6 @@
           <w:rFonts w:hint="cs"/>
           <w:noProof/>
         </w:rPr>
-        <w:lastRenderedPageBreak/>
         <w:drawing>
           <wp:anchor distT="0" distB="0" distL="114300" distR="114300" simplePos="0" relativeHeight="251668480" behindDoc="0" locked="0" layoutInCell="1" allowOverlap="1">
             <wp:simplePos x="0" y="0"/>
@@ -1624,7 +1550,6 @@
         </w:rPr>
         <w:t>עבור אלגוריתם 2</w:t>
       </w:r>
-      <w:bookmarkStart w:id="0" w:name="_GoBack"/>
       <w:r>
         <w:rPr>
           <w:rFonts w:hint="cs"/>
@@ -1679,7 +1604,6 @@
           </wp:inline>
         </w:drawing>
       </w:r>
-      <w:bookmarkEnd w:id="0"/>
     </w:p>
     <w:sectPr>
       <w:pgSz w:w="11906" w:h="16838"/>

</xml_diff>